<commit_message>
Añadimos una portada al entregable
</commit_message>
<xml_diff>
--- a/docs/git and github.docx
+++ b/docs/git and github.docx
@@ -6,27 +6,532 @@
       <w:pPr>
         <w:jc w:val="center"/>
         <w:rPr>
-          <w:rFonts w:ascii="Arial" w:hAnsi="Arial" w:cs="Arial"/>
-          <w:b/>
-          <w:bCs/>
-          <w:color w:val="FF0000"/>
-          <w:sz w:val="24"/>
-          <w:szCs w:val="24"/>
-          <w:lang w:val="es-ES"/>
-        </w:rPr>
-      </w:pPr>
-      <w:r>
-        <w:rPr>
-          <w:rFonts w:ascii="Arial" w:hAnsi="Arial" w:cs="Arial"/>
-          <w:b/>
-          <w:bCs/>
-          <w:color w:val="FF0000"/>
-          <w:sz w:val="24"/>
-          <w:szCs w:val="24"/>
-          <w:lang w:val="es-ES"/>
-        </w:rPr>
-        <w:t>¿Qué es Git?</w:t>
-      </w:r>
+          <w:rFonts w:ascii="Berlin Sans FB" w:hAnsi="Berlin Sans FB" w:cs="Arial"/>
+          <w:b/>
+          <w:bCs/>
+          <w:sz w:val="24"/>
+          <w:szCs w:val="24"/>
+          <w:lang w:val="es-ES"/>
+        </w:rPr>
+      </w:pPr>
+      <w:r>
+        <w:rPr>
+          <w:rFonts w:ascii="Berlin Sans FB" w:hAnsi="Berlin Sans FB" w:cs="Arial"/>
+          <w:b/>
+          <w:bCs/>
+          <w:sz w:val="24"/>
+          <w:szCs w:val="24"/>
+          <w:lang w:val="es-ES"/>
+        </w:rPr>
+        <w:t>FUNDAMENTOS DE SISTEMAS DE INFORMACÓN</w:t>
+      </w:r>
+    </w:p>
+    <w:p>
+      <w:pPr>
+        <w:jc w:val="center"/>
+        <w:rPr>
+          <w:rFonts w:ascii="Berlin Sans FB" w:hAnsi="Berlin Sans FB" w:cs="Arial"/>
+          <w:sz w:val="24"/>
+          <w:szCs w:val="24"/>
+          <w:lang w:val="es-ES"/>
+        </w:rPr>
+      </w:pPr>
+      <w:r>
+        <w:rPr>
+          <w:rFonts w:ascii="Berlin Sans FB" w:hAnsi="Berlin Sans FB" w:cs="Arial"/>
+          <w:sz w:val="24"/>
+          <w:szCs w:val="24"/>
+          <w:lang w:val="es-ES"/>
+        </w:rPr>
+        <w:t>SEGUIMIENTO #1</w:t>
+      </w:r>
+    </w:p>
+    <w:p>
+      <w:pPr>
+        <w:jc w:val="center"/>
+        <w:rPr>
+          <w:rFonts w:ascii="Berlin Sans FB" w:hAnsi="Berlin Sans FB" w:cs="Arial"/>
+          <w:sz w:val="24"/>
+          <w:szCs w:val="24"/>
+          <w:lang w:val="es-ES"/>
+        </w:rPr>
+      </w:pPr>
+    </w:p>
+    <w:p>
+      <w:pPr>
+        <w:rPr>
+          <w:rFonts w:ascii="Berlin Sans FB" w:hAnsi="Berlin Sans FB" w:cs="Arial"/>
+          <w:sz w:val="24"/>
+          <w:szCs w:val="24"/>
+          <w:lang w:val="es-ES"/>
+        </w:rPr>
+      </w:pPr>
+    </w:p>
+    <w:p>
+      <w:pPr>
+        <w:jc w:val="center"/>
+        <w:rPr>
+          <w:rFonts w:ascii="Berlin Sans FB" w:hAnsi="Berlin Sans FB" w:cs="Arial"/>
+          <w:b/>
+          <w:bCs/>
+          <w:sz w:val="24"/>
+          <w:szCs w:val="24"/>
+          <w:lang w:val="es-ES"/>
+        </w:rPr>
+      </w:pPr>
+      <w:r>
+        <w:rPr>
+          <w:rFonts w:ascii="Berlin Sans FB" w:hAnsi="Berlin Sans FB" w:cs="Arial"/>
+          <w:b/>
+          <w:bCs/>
+          <w:sz w:val="24"/>
+          <w:szCs w:val="24"/>
+          <w:lang w:val="es-ES"/>
+        </w:rPr>
+        <w:t xml:space="preserve">PRESENTADO POR: </w:t>
+      </w:r>
+    </w:p>
+    <w:p>
+      <w:pPr>
+        <w:jc w:val="center"/>
+        <w:rPr>
+          <w:rFonts w:ascii="Berlin Sans FB" w:hAnsi="Berlin Sans FB" w:cs="Arial"/>
+          <w:sz w:val="24"/>
+          <w:szCs w:val="24"/>
+          <w:lang w:val="es-ES"/>
+        </w:rPr>
+      </w:pPr>
+      <w:r>
+        <w:rPr>
+          <w:rFonts w:ascii="Berlin Sans FB" w:hAnsi="Berlin Sans FB" w:cs="Arial"/>
+          <w:sz w:val="24"/>
+          <w:szCs w:val="24"/>
+          <w:lang w:val="es-ES"/>
+        </w:rPr>
+        <w:t>ELVER ARROYAVE</w:t>
+      </w:r>
+    </w:p>
+    <w:p>
+      <w:pPr>
+        <w:jc w:val="center"/>
+        <w:rPr>
+          <w:rFonts w:ascii="Berlin Sans FB" w:hAnsi="Berlin Sans FB" w:cs="Arial"/>
+          <w:sz w:val="24"/>
+          <w:szCs w:val="24"/>
+          <w:lang w:val="es-ES"/>
+        </w:rPr>
+      </w:pPr>
+      <w:r>
+        <w:rPr>
+          <w:rFonts w:ascii="Berlin Sans FB" w:hAnsi="Berlin Sans FB" w:cs="Arial"/>
+          <w:sz w:val="24"/>
+          <w:szCs w:val="24"/>
+          <w:lang w:val="es-ES"/>
+        </w:rPr>
+        <w:t>ALEJANDRO BUILES</w:t>
+      </w:r>
+    </w:p>
+    <w:p>
+      <w:pPr>
+        <w:jc w:val="center"/>
+        <w:rPr>
+          <w:rFonts w:ascii="Berlin Sans FB" w:hAnsi="Berlin Sans FB" w:cs="Arial"/>
+          <w:sz w:val="24"/>
+          <w:szCs w:val="24"/>
+          <w:lang w:val="es-ES"/>
+        </w:rPr>
+      </w:pPr>
+      <w:r>
+        <w:rPr>
+          <w:rFonts w:ascii="Berlin Sans FB" w:hAnsi="Berlin Sans FB" w:cs="Arial"/>
+          <w:sz w:val="24"/>
+          <w:szCs w:val="24"/>
+          <w:lang w:val="es-ES"/>
+        </w:rPr>
+        <w:t>GEFERSÓN VELASQUEZ</w:t>
+      </w:r>
+    </w:p>
+    <w:p>
+      <w:pPr>
+        <w:jc w:val="center"/>
+        <w:rPr>
+          <w:rFonts w:ascii="Berlin Sans FB" w:hAnsi="Berlin Sans FB" w:cs="Arial"/>
+          <w:sz w:val="24"/>
+          <w:szCs w:val="24"/>
+          <w:lang w:val="es-ES"/>
+        </w:rPr>
+      </w:pPr>
+    </w:p>
+    <w:p>
+      <w:pPr>
+        <w:jc w:val="center"/>
+        <w:rPr>
+          <w:rFonts w:ascii="Berlin Sans FB" w:hAnsi="Berlin Sans FB" w:cs="Arial"/>
+          <w:b/>
+          <w:bCs/>
+          <w:sz w:val="24"/>
+          <w:szCs w:val="24"/>
+          <w:lang w:val="es-ES"/>
+        </w:rPr>
+      </w:pPr>
+      <w:r>
+        <w:rPr>
+          <w:rFonts w:ascii="Berlin Sans FB" w:hAnsi="Berlin Sans FB" w:cs="Arial"/>
+          <w:b/>
+          <w:bCs/>
+          <w:sz w:val="24"/>
+          <w:szCs w:val="24"/>
+          <w:lang w:val="es-ES"/>
+        </w:rPr>
+        <w:t>PRESENTADO A:</w:t>
+      </w:r>
+    </w:p>
+    <w:p>
+      <w:pPr>
+        <w:jc w:val="center"/>
+        <w:rPr>
+          <w:rFonts w:ascii="Berlin Sans FB" w:hAnsi="Berlin Sans FB" w:cs="Arial"/>
+          <w:sz w:val="24"/>
+          <w:szCs w:val="24"/>
+          <w:lang w:val="es-ES"/>
+        </w:rPr>
+      </w:pPr>
+      <w:r>
+        <w:rPr>
+          <w:rFonts w:ascii="Berlin Sans FB" w:hAnsi="Berlin Sans FB" w:cs="Arial"/>
+          <w:sz w:val="24"/>
+          <w:szCs w:val="24"/>
+          <w:lang w:val="es-ES"/>
+        </w:rPr>
+        <w:t>CORONADO GARCIA ROBINSON</w:t>
+      </w:r>
+    </w:p>
+    <w:p>
+      <w:pPr>
+        <w:jc w:val="center"/>
+        <w:rPr>
+          <w:rFonts w:ascii="Berlin Sans FB" w:hAnsi="Berlin Sans FB" w:cs="Arial"/>
+          <w:sz w:val="24"/>
+          <w:szCs w:val="24"/>
+          <w:lang w:val="es-ES"/>
+        </w:rPr>
+      </w:pPr>
+    </w:p>
+    <w:p>
+      <w:pPr>
+        <w:jc w:val="center"/>
+        <w:rPr>
+          <w:rFonts w:ascii="Berlin Sans FB" w:hAnsi="Berlin Sans FB" w:cs="Arial"/>
+          <w:sz w:val="24"/>
+          <w:szCs w:val="24"/>
+          <w:lang w:val="es-ES"/>
+        </w:rPr>
+      </w:pPr>
+    </w:p>
+    <w:p>
+      <w:pPr>
+        <w:jc w:val="center"/>
+        <w:rPr>
+          <w:rFonts w:ascii="Berlin Sans FB" w:hAnsi="Berlin Sans FB" w:cs="Arial"/>
+          <w:b/>
+          <w:bCs/>
+          <w:sz w:val="24"/>
+          <w:szCs w:val="24"/>
+          <w:lang w:val="es-ES"/>
+        </w:rPr>
+      </w:pPr>
+      <w:r>
+        <w:rPr>
+          <w:rFonts w:ascii="Berlin Sans FB" w:hAnsi="Berlin Sans FB" w:cs="Arial"/>
+          <w:b/>
+          <w:bCs/>
+          <w:sz w:val="24"/>
+          <w:szCs w:val="24"/>
+          <w:lang w:val="es-ES"/>
+        </w:rPr>
+        <w:t>ENTIDAD EDUCATIVA</w:t>
+      </w:r>
+    </w:p>
+    <w:p>
+      <w:pPr>
+        <w:jc w:val="center"/>
+        <w:rPr>
+          <w:rFonts w:ascii="Berlin Sans FB" w:hAnsi="Berlin Sans FB" w:cs="Arial"/>
+          <w:sz w:val="24"/>
+          <w:szCs w:val="24"/>
+          <w:lang w:val="es-ES"/>
+        </w:rPr>
+      </w:pPr>
+      <w:r>
+        <w:rPr>
+          <w:rFonts w:ascii="Berlin Sans FB" w:hAnsi="Berlin Sans FB" w:cs="Arial"/>
+          <w:sz w:val="24"/>
+          <w:szCs w:val="24"/>
+          <w:lang w:val="es-ES"/>
+        </w:rPr>
+        <w:t>UNIVERSIAD DE ANTIOQUIA</w:t>
+      </w:r>
+    </w:p>
+    <w:p>
+      <w:pPr>
+        <w:jc w:val="center"/>
+        <w:rPr>
+          <w:rFonts w:ascii="Berlin Sans FB" w:hAnsi="Berlin Sans FB" w:cs="Arial"/>
+          <w:sz w:val="24"/>
+          <w:szCs w:val="24"/>
+          <w:lang w:val="es-ES"/>
+        </w:rPr>
+      </w:pPr>
+    </w:p>
+    <w:p>
+      <w:pPr>
+        <w:jc w:val="center"/>
+        <w:rPr>
+          <w:rFonts w:ascii="Berlin Sans FB" w:hAnsi="Berlin Sans FB" w:cs="Arial"/>
+          <w:b/>
+          <w:bCs/>
+          <w:sz w:val="24"/>
+          <w:szCs w:val="24"/>
+          <w:lang w:val="es-ES"/>
+        </w:rPr>
+      </w:pPr>
+      <w:r>
+        <w:rPr>
+          <w:rFonts w:ascii="Berlin Sans FB" w:hAnsi="Berlin Sans FB" w:cs="Arial"/>
+          <w:b/>
+          <w:bCs/>
+          <w:sz w:val="24"/>
+          <w:szCs w:val="24"/>
+          <w:lang w:val="es-ES"/>
+        </w:rPr>
+        <w:t>PROGRAMA:</w:t>
+      </w:r>
+    </w:p>
+    <w:p>
+      <w:pPr>
+        <w:jc w:val="center"/>
+        <w:rPr>
+          <w:rFonts w:ascii="Berlin Sans FB" w:hAnsi="Berlin Sans FB" w:cs="Arial"/>
+          <w:sz w:val="24"/>
+          <w:szCs w:val="24"/>
+          <w:lang w:val="es-ES"/>
+        </w:rPr>
+      </w:pPr>
+      <w:r>
+        <w:rPr>
+          <w:rFonts w:ascii="Berlin Sans FB" w:hAnsi="Berlin Sans FB" w:cs="Arial"/>
+          <w:sz w:val="24"/>
+          <w:szCs w:val="24"/>
+          <w:lang w:val="es-ES"/>
+        </w:rPr>
+        <w:t>INGENIERÍA DE SI</w:t>
+      </w:r>
+      <w:r>
+        <w:rPr>
+          <w:rFonts w:ascii="Berlin Sans FB" w:hAnsi="Berlin Sans FB" w:cs="Arial"/>
+          <w:sz w:val="24"/>
+          <w:szCs w:val="24"/>
+          <w:lang w:val="es-ES"/>
+        </w:rPr>
+        <w:t>S</w:t>
+      </w:r>
+      <w:r>
+        <w:rPr>
+          <w:rFonts w:ascii="Berlin Sans FB" w:hAnsi="Berlin Sans FB" w:cs="Arial"/>
+          <w:sz w:val="24"/>
+          <w:szCs w:val="24"/>
+          <w:lang w:val="es-ES"/>
+        </w:rPr>
+        <w:t>T</w:t>
+      </w:r>
+      <w:r>
+        <w:rPr>
+          <w:rFonts w:ascii="Berlin Sans FB" w:hAnsi="Berlin Sans FB" w:cs="Arial"/>
+          <w:sz w:val="24"/>
+          <w:szCs w:val="24"/>
+          <w:lang w:val="es-ES"/>
+        </w:rPr>
+        <w:t>E</w:t>
+      </w:r>
+      <w:r>
+        <w:rPr>
+          <w:rFonts w:ascii="Berlin Sans FB" w:hAnsi="Berlin Sans FB" w:cs="Arial"/>
+          <w:sz w:val="24"/>
+          <w:szCs w:val="24"/>
+          <w:lang w:val="es-ES"/>
+        </w:rPr>
+        <w:t xml:space="preserve">MAS </w:t>
+      </w:r>
+    </w:p>
+    <w:p>
+      <w:pPr>
+        <w:jc w:val="center"/>
+        <w:rPr>
+          <w:rFonts w:ascii="Berlin Sans FB" w:hAnsi="Berlin Sans FB" w:cs="Arial"/>
+          <w:sz w:val="24"/>
+          <w:szCs w:val="24"/>
+          <w:lang w:val="es-ES"/>
+        </w:rPr>
+      </w:pPr>
+    </w:p>
+    <w:p>
+      <w:pPr>
+        <w:jc w:val="center"/>
+        <w:rPr>
+          <w:rFonts w:ascii="Berlin Sans FB" w:hAnsi="Berlin Sans FB" w:cs="Arial"/>
+          <w:sz w:val="24"/>
+          <w:szCs w:val="24"/>
+          <w:lang w:val="es-ES"/>
+        </w:rPr>
+      </w:pPr>
+      <w:r>
+        <w:rPr>
+          <w:noProof/>
+        </w:rPr>
+        <w:drawing>
+          <wp:inline distT="0" distB="0" distL="0" distR="0" wp14:anchorId="321B8DD9" wp14:editId="314FECAD">
+            <wp:extent cx="3253740" cy="1163955"/>
+            <wp:effectExtent l="0" t="0" r="3810" b="0"/>
+            <wp:docPr id="1" name="Imagen 1" descr="Cátedra Inaugural Pregrado Ingeniería Aeroespacial"/>
+            <wp:cNvGraphicFramePr>
+              <a:graphicFrameLocks xmlns:a="http://schemas.openxmlformats.org/drawingml/2006/main" noChangeAspect="1"/>
+            </wp:cNvGraphicFramePr>
+            <a:graphic xmlns:a="http://schemas.openxmlformats.org/drawingml/2006/main">
+              <a:graphicData uri="http://schemas.openxmlformats.org/drawingml/2006/picture">
+                <pic:pic xmlns:pic="http://schemas.openxmlformats.org/drawingml/2006/picture">
+                  <pic:nvPicPr>
+                    <pic:cNvPr id="0" name="Picture 1" descr="Cátedra Inaugural Pregrado Ingeniería Aeroespacial"/>
+                    <pic:cNvPicPr>
+                      <a:picLocks noChangeAspect="1" noChangeArrowheads="1"/>
+                    </pic:cNvPicPr>
+                  </pic:nvPicPr>
+                  <pic:blipFill>
+                    <a:blip r:embed="rId4">
+                      <a:extLst>
+                        <a:ext uri="{28A0092B-C50C-407E-A947-70E740481C1C}">
+                          <a14:useLocalDpi xmlns:a14="http://schemas.microsoft.com/office/drawing/2010/main" val="0"/>
+                        </a:ext>
+                      </a:extLst>
+                    </a:blip>
+                    <a:srcRect/>
+                    <a:stretch>
+                      <a:fillRect/>
+                    </a:stretch>
+                  </pic:blipFill>
+                  <pic:spPr bwMode="auto">
+                    <a:xfrm>
+                      <a:off x="0" y="0"/>
+                      <a:ext cx="3253740" cy="1163955"/>
+                    </a:xfrm>
+                    <a:prstGeom prst="rect">
+                      <a:avLst/>
+                    </a:prstGeom>
+                    <a:noFill/>
+                    <a:ln>
+                      <a:noFill/>
+                    </a:ln>
+                  </pic:spPr>
+                </pic:pic>
+              </a:graphicData>
+            </a:graphic>
+          </wp:inline>
+        </w:drawing>
+      </w:r>
+    </w:p>
+    <w:p>
+      <w:pPr>
+        <w:jc w:val="center"/>
+        <w:rPr>
+          <w:rFonts w:ascii="Berlin Sans FB" w:hAnsi="Berlin Sans FB" w:cs="Arial"/>
+          <w:sz w:val="24"/>
+          <w:szCs w:val="24"/>
+          <w:lang w:val="es-ES"/>
+        </w:rPr>
+      </w:pPr>
+    </w:p>
+    <w:p>
+      <w:pPr>
+        <w:jc w:val="center"/>
+        <w:rPr>
+          <w:rFonts w:ascii="Berlin Sans FB" w:hAnsi="Berlin Sans FB" w:cs="Arial"/>
+          <w:sz w:val="24"/>
+          <w:szCs w:val="24"/>
+          <w:lang w:val="es-ES"/>
+        </w:rPr>
+      </w:pPr>
+    </w:p>
+    <w:p>
+      <w:pPr>
+        <w:jc w:val="center"/>
+        <w:rPr>
+          <w:rFonts w:ascii="Berlin Sans FB" w:hAnsi="Berlin Sans FB" w:cs="Arial"/>
+          <w:b/>
+          <w:bCs/>
+          <w:sz w:val="24"/>
+          <w:szCs w:val="24"/>
+          <w:lang w:val="es-ES"/>
+        </w:rPr>
+      </w:pPr>
+      <w:r>
+        <w:rPr>
+          <w:rFonts w:ascii="Berlin Sans FB" w:hAnsi="Berlin Sans FB" w:cs="Arial"/>
+          <w:b/>
+          <w:bCs/>
+          <w:sz w:val="24"/>
+          <w:szCs w:val="24"/>
+          <w:lang w:val="es-ES"/>
+        </w:rPr>
+        <w:t>FECHA:</w:t>
+      </w:r>
+    </w:p>
+    <w:p>
+      <w:pPr>
+        <w:jc w:val="center"/>
+        <w:rPr>
+          <w:rFonts w:ascii="Berlin Sans FB" w:hAnsi="Berlin Sans FB" w:cs="Arial"/>
+          <w:sz w:val="24"/>
+          <w:szCs w:val="24"/>
+          <w:lang w:val="es-ES"/>
+        </w:rPr>
+      </w:pPr>
+      <w:r>
+        <w:rPr>
+          <w:rFonts w:ascii="Berlin Sans FB" w:hAnsi="Berlin Sans FB" w:cs="Arial"/>
+          <w:sz w:val="24"/>
+          <w:szCs w:val="24"/>
+          <w:lang w:val="es-ES"/>
+        </w:rPr>
+        <w:t>14-</w:t>
+      </w:r>
+      <w:r>
+        <w:rPr>
+          <w:rFonts w:ascii="Berlin Sans FB" w:hAnsi="Berlin Sans FB" w:cs="Arial"/>
+          <w:sz w:val="24"/>
+          <w:szCs w:val="24"/>
+          <w:lang w:val="es-ES"/>
+        </w:rPr>
+        <w:t>septiembre</w:t>
+      </w:r>
+      <w:r>
+        <w:rPr>
+          <w:rFonts w:ascii="Berlin Sans FB" w:hAnsi="Berlin Sans FB" w:cs="Arial"/>
+          <w:sz w:val="24"/>
+          <w:szCs w:val="24"/>
+          <w:lang w:val="es-ES"/>
+        </w:rPr>
+        <w:t xml:space="preserve"> del 2020</w:t>
+      </w:r>
+    </w:p>
+    <w:p>
+      <w:pPr>
+        <w:jc w:val="center"/>
+        <w:rPr>
+          <w:rFonts w:ascii="Berlin Sans FB" w:hAnsi="Berlin Sans FB" w:cs="Arial"/>
+          <w:sz w:val="24"/>
+          <w:szCs w:val="24"/>
+          <w:lang w:val="es-ES"/>
+        </w:rPr>
+      </w:pPr>
       <w:bookmarkStart w:id="0" w:name="_GoBack"/>
       <w:bookmarkEnd w:id="0"/>
     </w:p>
@@ -43,6 +548,19 @@
           <w:lang w:val="es-ES"/>
         </w:rPr>
       </w:pPr>
+      <w:r>
+        <w:rPr>
+          <w:rFonts w:ascii="Arial" w:hAnsi="Arial" w:cs="Arial"/>
+          <w:b/>
+          <w:bCs/>
+          <w:color w:val="FF0000"/>
+          <w:sz w:val="24"/>
+          <w:szCs w:val="24"/>
+          <w:lang w:val="es-ES"/>
+        </w:rPr>
+        <w:lastRenderedPageBreak/>
+        <w:t>¿Qué es Git?</w:t>
+      </w:r>
     </w:p>
     <w:p>
       <w:pPr>
@@ -285,6 +803,7 @@
     <w:lsdException w:name="HTML Sample" w:semiHidden="1" w:unhideWhenUsed="1"/>
     <w:lsdException w:name="HTML Typewriter" w:semiHidden="1" w:unhideWhenUsed="1"/>
     <w:lsdException w:name="HTML Variable" w:semiHidden="1" w:unhideWhenUsed="1"/>
+    <w:lsdException w:name="Normal Table" w:semiHidden="1" w:unhideWhenUsed="1"/>
     <w:lsdException w:name="annotation subject" w:semiHidden="1" w:unhideWhenUsed="1"/>
     <w:lsdException w:name="No List" w:semiHidden="1" w:unhideWhenUsed="1"/>
     <w:lsdException w:name="Outline List 1" w:semiHidden="1" w:unhideWhenUsed="1"/>
@@ -331,8 +850,10 @@
     <w:lsdException w:name="Table Subtle 2" w:semiHidden="1" w:unhideWhenUsed="1"/>
     <w:lsdException w:name="Table Web 1" w:semiHidden="1" w:unhideWhenUsed="1"/>
     <w:lsdException w:name="Table Web 2" w:semiHidden="1" w:unhideWhenUsed="1"/>
+    <w:lsdException w:name="Table Web 3" w:semiHidden="1" w:unhideWhenUsed="1"/>
     <w:lsdException w:name="Balloon Text" w:semiHidden="1" w:unhideWhenUsed="1"/>
     <w:lsdException w:name="Table Grid" w:uiPriority="39"/>
+    <w:lsdException w:name="Table Theme" w:semiHidden="1" w:unhideWhenUsed="1"/>
     <w:lsdException w:name="Placeholder Text" w:semiHidden="1"/>
     <w:lsdException w:name="No Spacing" w:uiPriority="1" w:qFormat="1"/>
     <w:lsdException w:name="Light Shading" w:uiPriority="60"/>

</xml_diff>

<commit_message>
Hicimos una descripcion sobre git
</commit_message>
<xml_diff>
--- a/docs/git and github.docx
+++ b/docs/git and github.docx
@@ -406,7 +406,7 @@
                     </pic:cNvPicPr>
                   </pic:nvPicPr>
                   <pic:blipFill>
-                    <a:blip r:embed="rId4">
+                    <a:blip r:embed="rId6">
                       <a:extLst>
                         <a:ext uri="{28A0092B-C50C-407E-A947-70E740481C1C}">
                           <a14:useLocalDpi xmlns:a14="http://schemas.microsoft.com/office/drawing/2010/main" val="0"/>
@@ -532,8 +532,24 @@
           <w:lang w:val="es-ES"/>
         </w:rPr>
       </w:pPr>
-      <w:bookmarkStart w:id="0" w:name="_GoBack"/>
-      <w:bookmarkEnd w:id="0"/>
+    </w:p>
+    <w:p>
+      <w:pPr>
+        <w:pStyle w:val="Ttulo1"/>
+        <w:jc w:val="center"/>
+        <w:rPr>
+          <w:rFonts w:ascii="Arial" w:hAnsi="Arial" w:cs="Arial"/>
+          <w:lang w:val="es-ES"/>
+        </w:rPr>
+      </w:pPr>
+      <w:r>
+        <w:rPr>
+          <w:rFonts w:ascii="Arial" w:hAnsi="Arial" w:cs="Arial"/>
+          <w:lang w:val="es-ES"/>
+        </w:rPr>
+        <w:lastRenderedPageBreak/>
+        <w:t>¿Qué es Git?</w:t>
+      </w:r>
     </w:p>
     <w:p>
       <w:pPr>
@@ -548,7 +564,613 @@
           <w:lang w:val="es-ES"/>
         </w:rPr>
       </w:pPr>
-      <w:r>
+    </w:p>
+    <w:p>
+      <w:pPr>
+        <w:rPr>
+          <w:rFonts w:ascii="Arial" w:hAnsi="Arial" w:cs="Arial"/>
+          <w:sz w:val="24"/>
+          <w:szCs w:val="24"/>
+          <w:lang w:val="es-ES"/>
+        </w:rPr>
+      </w:pPr>
+      <w:r>
+        <w:rPr>
+          <w:rFonts w:ascii="Arial" w:hAnsi="Arial" w:cs="Arial"/>
+          <w:sz w:val="24"/>
+          <w:szCs w:val="24"/>
+          <w:lang w:val="es-ES"/>
+        </w:rPr>
+        <w:t xml:space="preserve">Git es un sistema de control de versiones o VCS como se conoce en sus siglas. La funcionalidad de un VCS es poder crear un historial de nuestros proyectos que nos permita tener de forma ordenada un versiona miento del código o proyecto que estemos trabajando, un ejemplo de algunos VCS son Maven, </w:t>
+      </w:r>
+      <w:proofErr w:type="spellStart"/>
+      <w:r>
+        <w:rPr>
+          <w:rFonts w:ascii="Arial" w:hAnsi="Arial" w:cs="Arial"/>
+          <w:sz w:val="24"/>
+          <w:szCs w:val="24"/>
+          <w:lang w:val="es-ES"/>
+        </w:rPr>
+        <w:t>SourveSafe</w:t>
+      </w:r>
+      <w:proofErr w:type="spellEnd"/>
+      <w:r>
+        <w:rPr>
+          <w:rFonts w:ascii="Arial" w:hAnsi="Arial" w:cs="Arial"/>
+          <w:sz w:val="24"/>
+          <w:szCs w:val="24"/>
+          <w:lang w:val="es-ES"/>
+        </w:rPr>
+        <w:t xml:space="preserve">, </w:t>
+      </w:r>
+      <w:proofErr w:type="spellStart"/>
+      <w:r>
+        <w:rPr>
+          <w:rFonts w:ascii="Arial" w:hAnsi="Arial" w:cs="Arial"/>
+          <w:sz w:val="24"/>
+          <w:szCs w:val="24"/>
+          <w:lang w:val="es-ES"/>
+        </w:rPr>
+        <w:t>Bazza</w:t>
+      </w:r>
+      <w:proofErr w:type="spellEnd"/>
+      <w:r>
+        <w:rPr>
+          <w:rFonts w:ascii="Arial" w:hAnsi="Arial" w:cs="Arial"/>
+          <w:sz w:val="24"/>
+          <w:szCs w:val="24"/>
+          <w:lang w:val="es-ES"/>
+        </w:rPr>
+        <w:t>, Mercurial, Git</w:t>
+      </w:r>
+      <w:r>
+        <w:rPr>
+          <w:rFonts w:ascii="Arial" w:hAnsi="Arial" w:cs="Arial"/>
+          <w:sz w:val="24"/>
+          <w:szCs w:val="24"/>
+          <w:lang w:val="es-ES"/>
+        </w:rPr>
+        <w:t xml:space="preserve"> </w:t>
+      </w:r>
+      <w:r>
+        <w:rPr>
+          <w:rFonts w:ascii="Arial" w:hAnsi="Arial" w:cs="Arial"/>
+          <w:sz w:val="24"/>
+          <w:szCs w:val="24"/>
+          <w:lang w:val="es-ES"/>
+        </w:rPr>
+        <w:t>(El más usado por mucho).</w:t>
+      </w:r>
+    </w:p>
+    <w:p>
+      <w:pPr>
+        <w:rPr>
+          <w:rFonts w:ascii="Arial" w:hAnsi="Arial" w:cs="Arial"/>
+          <w:sz w:val="24"/>
+          <w:szCs w:val="24"/>
+          <w:lang w:val="es-ES"/>
+        </w:rPr>
+      </w:pPr>
+      <w:r>
+        <w:rPr>
+          <w:rFonts w:ascii="Arial" w:hAnsi="Arial" w:cs="Arial"/>
+          <w:sz w:val="24"/>
+          <w:szCs w:val="24"/>
+          <w:lang w:val="es-ES"/>
+        </w:rPr>
+        <w:t>Si hablamos de Git podemos decir que es tan usado que cuando hablamos de un VCS de una ves pensamos en Git. Fue creado inicialmente hace más o menos 15 años por quien si no más él gran Linus Torvalds, el cual nosotros los amantes del Software libre le debemos mucho. Y obvio Git es un software libre.</w:t>
+      </w:r>
+    </w:p>
+    <w:p>
+      <w:pPr>
+        <w:rPr>
+          <w:rFonts w:ascii="Arial" w:hAnsi="Arial" w:cs="Arial"/>
+          <w:sz w:val="24"/>
+          <w:szCs w:val="24"/>
+          <w:lang w:val="es-ES"/>
+        </w:rPr>
+      </w:pPr>
+      <w:r>
+        <w:rPr>
+          <w:rFonts w:ascii="Arial" w:hAnsi="Arial" w:cs="Arial"/>
+          <w:sz w:val="24"/>
+          <w:szCs w:val="24"/>
+          <w:lang w:val="es-ES"/>
+        </w:rPr>
+        <w:t xml:space="preserve">Las principales características de </w:t>
+      </w:r>
+      <w:proofErr w:type="spellStart"/>
+      <w:r>
+        <w:rPr>
+          <w:rFonts w:ascii="Arial" w:hAnsi="Arial" w:cs="Arial"/>
+          <w:sz w:val="24"/>
+          <w:szCs w:val="24"/>
+          <w:lang w:val="es-ES"/>
+        </w:rPr>
+        <w:t>git</w:t>
+      </w:r>
+      <w:proofErr w:type="spellEnd"/>
+      <w:r>
+        <w:rPr>
+          <w:rFonts w:ascii="Arial" w:hAnsi="Arial" w:cs="Arial"/>
+          <w:sz w:val="24"/>
+          <w:szCs w:val="24"/>
+          <w:lang w:val="es-ES"/>
+        </w:rPr>
+        <w:t xml:space="preserve"> y que lo hacen muy esplendido es que es que podemos crear un repositorio de forma local en nuestras máquinas de una manera tan sencilla y manejable que hasta un niño de primaria lo haría. </w:t>
+      </w:r>
+      <w:r>
+        <w:rPr>
+          <mc:AlternateContent>
+            <mc:Choice Requires="w16se">
+              <w:rFonts w:ascii="Arial" w:hAnsi="Arial" w:cs="Arial"/>
+            </mc:Choice>
+            <mc:Fallback>
+              <w:rFonts w:ascii="Segoe UI Emoji" w:eastAsia="Segoe UI Emoji" w:hAnsi="Segoe UI Emoji" w:cs="Segoe UI Emoji"/>
+            </mc:Fallback>
+          </mc:AlternateContent>
+          <w:sz w:val="24"/>
+          <w:szCs w:val="24"/>
+          <w:lang w:val="es-ES"/>
+        </w:rPr>
+        <mc:AlternateContent>
+          <mc:Choice Requires="w16se">
+            <w16se:symEx w16se:font="Segoe UI Emoji" w16se:char="1F60A"/>
+          </mc:Choice>
+          <mc:Fallback>
+            <w:t>😊</w:t>
+          </mc:Fallback>
+        </mc:AlternateContent>
+      </w:r>
+    </w:p>
+    <w:p>
+      <w:pPr>
+        <w:rPr>
+          <w:rFonts w:ascii="Arial" w:hAnsi="Arial" w:cs="Arial"/>
+          <w:sz w:val="24"/>
+          <w:szCs w:val="24"/>
+          <w:lang w:val="es-ES"/>
+        </w:rPr>
+      </w:pPr>
+      <w:r>
+        <w:rPr>
+          <w:rFonts w:ascii="Arial" w:hAnsi="Arial" w:cs="Arial"/>
+          <w:sz w:val="24"/>
+          <w:szCs w:val="24"/>
+          <w:lang w:val="es-ES"/>
+        </w:rPr>
+        <w:t xml:space="preserve">Con este repositorio podemos controlar el versiona miento de nuestro código, documentos, carpetas imágenes entre otras cosas que ya no </w:t>
+      </w:r>
+      <w:r>
+        <w:rPr>
+          <w:rFonts w:ascii="Arial" w:hAnsi="Arial" w:cs="Arial"/>
+          <w:sz w:val="24"/>
+          <w:szCs w:val="24"/>
+          <w:lang w:val="es-ES"/>
+        </w:rPr>
+        <w:t>se me ocurre más.</w:t>
+      </w:r>
+    </w:p>
+    <w:p>
+      <w:pPr>
+        <w:rPr>
+          <w:rFonts w:ascii="Arial" w:hAnsi="Arial" w:cs="Arial"/>
+          <w:sz w:val="24"/>
+          <w:szCs w:val="24"/>
+          <w:lang w:val="es-ES"/>
+        </w:rPr>
+      </w:pPr>
+      <w:r>
+        <w:rPr>
+          <w:rFonts w:ascii="Arial" w:hAnsi="Arial" w:cs="Arial"/>
+          <w:sz w:val="24"/>
+          <w:szCs w:val="24"/>
+          <w:lang w:val="es-ES"/>
+        </w:rPr>
+        <w:t>Hoy en día creo que la gran mayoría de los desarrolladores del mundo lo utilizan y en muchas partes es un requisito indispensable para laborar como desarrollador en una empresa.</w:t>
+      </w:r>
+    </w:p>
+    <w:p>
+      <w:pPr>
+        <w:rPr>
+          <w:rFonts w:ascii="Arial" w:hAnsi="Arial" w:cs="Arial"/>
+          <w:sz w:val="24"/>
+          <w:szCs w:val="24"/>
+          <w:lang w:val="es-ES"/>
+        </w:rPr>
+      </w:pPr>
+    </w:p>
+    <w:p>
+      <w:pPr>
+        <w:jc w:val="both"/>
+        <w:rPr>
+          <w:rFonts w:ascii="Arial" w:hAnsi="Arial" w:cs="Arial"/>
+          <w:sz w:val="24"/>
+          <w:szCs w:val="24"/>
+          <w:lang w:val="es-ES"/>
+        </w:rPr>
+      </w:pPr>
+      <w:r>
+        <w:rPr>
+          <w:rFonts w:ascii="Arial" w:hAnsi="Arial" w:cs="Arial"/>
+          <w:sz w:val="24"/>
+          <w:szCs w:val="24"/>
+          <w:lang w:val="es-ES"/>
+        </w:rPr>
+        <w:t xml:space="preserve">Algunos ejemplos de las cosas que podemos hacer en </w:t>
+      </w:r>
+      <w:proofErr w:type="spellStart"/>
+      <w:r>
+        <w:rPr>
+          <w:rFonts w:ascii="Arial" w:hAnsi="Arial" w:cs="Arial"/>
+          <w:sz w:val="24"/>
+          <w:szCs w:val="24"/>
+          <w:lang w:val="es-ES"/>
+        </w:rPr>
+        <w:t>git</w:t>
+      </w:r>
+      <w:proofErr w:type="spellEnd"/>
+      <w:r>
+        <w:rPr>
+          <w:rFonts w:ascii="Arial" w:hAnsi="Arial" w:cs="Arial"/>
+          <w:sz w:val="24"/>
+          <w:szCs w:val="24"/>
+          <w:lang w:val="es-ES"/>
+        </w:rPr>
+        <w:t xml:space="preserve"> son:</w:t>
+      </w:r>
+    </w:p>
+    <w:p>
+      <w:pPr>
+        <w:pStyle w:val="Prrafodelista"/>
+        <w:numPr>
+          <w:ilvl w:val="0"/>
+          <w:numId w:val="2"/>
+        </w:numPr>
+        <w:jc w:val="both"/>
+        <w:rPr>
+          <w:lang w:val="es-ES"/>
+        </w:rPr>
+      </w:pPr>
+      <w:r>
+        <w:rPr>
+          <w:rFonts w:ascii="Arial" w:hAnsi="Arial" w:cs="Arial"/>
+          <w:sz w:val="24"/>
+          <w:szCs w:val="24"/>
+          <w:lang w:val="es-ES"/>
+        </w:rPr>
+        <w:t>Podemos crear ramas para desarrollar en nuestro código, donde podemos realizar cambios si tener que tocar la rama principal de nuestro código, con esto estamos asegurando que esta rama principal no tendrá ningún problema.</w:t>
+      </w:r>
+    </w:p>
+    <w:p>
+      <w:pPr>
+        <w:pStyle w:val="Prrafodelista"/>
+        <w:jc w:val="both"/>
+        <w:rPr>
+          <w:lang w:val="es-ES"/>
+        </w:rPr>
+      </w:pPr>
+    </w:p>
+    <w:p>
+      <w:pPr>
+        <w:pStyle w:val="Prrafodelista"/>
+        <w:numPr>
+          <w:ilvl w:val="0"/>
+          <w:numId w:val="2"/>
+        </w:numPr>
+        <w:jc w:val="both"/>
+        <w:rPr>
+          <w:lang w:val="es-ES"/>
+        </w:rPr>
+      </w:pPr>
+      <w:r>
+        <w:rPr>
+          <w:rFonts w:ascii="Arial" w:hAnsi="Arial" w:cs="Arial"/>
+          <w:sz w:val="24"/>
+          <w:szCs w:val="24"/>
+          <w:lang w:val="es-ES"/>
+        </w:rPr>
+        <w:t>Podemos fusionar las ramas luego de que hayamos terminado de hacer la modificación, corrección o agregación de una nueva funcionalidad.</w:t>
+      </w:r>
+    </w:p>
+    <w:p>
+      <w:pPr>
+        <w:pStyle w:val="Prrafodelista"/>
+        <w:rPr>
+          <w:lang w:val="es-ES"/>
+        </w:rPr>
+      </w:pPr>
+    </w:p>
+    <w:p>
+      <w:pPr>
+        <w:pStyle w:val="Prrafodelista"/>
+        <w:numPr>
+          <w:ilvl w:val="0"/>
+          <w:numId w:val="2"/>
+        </w:numPr>
+        <w:jc w:val="both"/>
+        <w:rPr>
+          <w:rFonts w:ascii="Arial" w:hAnsi="Arial" w:cs="Arial"/>
+          <w:sz w:val="24"/>
+          <w:szCs w:val="24"/>
+          <w:lang w:val="es-ES"/>
+        </w:rPr>
+      </w:pPr>
+      <w:r>
+        <w:rPr>
+          <w:rFonts w:ascii="Arial" w:hAnsi="Arial" w:cs="Arial"/>
+          <w:sz w:val="24"/>
+          <w:szCs w:val="24"/>
+          <w:lang w:val="es-ES"/>
+        </w:rPr>
+        <w:t>Podemos recuperar código que hayamos perdido</w:t>
+      </w:r>
+      <w:r>
+        <w:rPr>
+          <w:rFonts w:ascii="Arial" w:hAnsi="Arial" w:cs="Arial"/>
+          <w:sz w:val="24"/>
+          <w:szCs w:val="24"/>
+          <w:lang w:val="es-ES"/>
+        </w:rPr>
+        <w:t>.</w:t>
+      </w:r>
+    </w:p>
+    <w:p>
+      <w:pPr>
+        <w:pStyle w:val="Prrafodelista"/>
+        <w:rPr>
+          <w:rFonts w:ascii="Arial" w:hAnsi="Arial" w:cs="Arial"/>
+          <w:sz w:val="24"/>
+          <w:szCs w:val="24"/>
+          <w:lang w:val="es-ES"/>
+        </w:rPr>
+      </w:pPr>
+    </w:p>
+    <w:p>
+      <w:pPr>
+        <w:pStyle w:val="Prrafodelista"/>
+        <w:numPr>
+          <w:ilvl w:val="0"/>
+          <w:numId w:val="2"/>
+        </w:numPr>
+        <w:jc w:val="both"/>
+        <w:rPr>
+          <w:rFonts w:ascii="Arial" w:hAnsi="Arial" w:cs="Arial"/>
+          <w:sz w:val="24"/>
+          <w:szCs w:val="24"/>
+          <w:lang w:val="es-ES"/>
+        </w:rPr>
+      </w:pPr>
+      <w:r>
+        <w:rPr>
+          <w:rFonts w:ascii="Arial" w:hAnsi="Arial" w:cs="Arial"/>
+          <w:sz w:val="24"/>
+          <w:szCs w:val="24"/>
+          <w:lang w:val="es-ES"/>
+        </w:rPr>
+        <w:t>Volver a puntos de la historia de nuestro proyecto que queramos, de una forma simple.}</w:t>
+      </w:r>
+    </w:p>
+    <w:p>
+      <w:pPr>
+        <w:pStyle w:val="Prrafodelista"/>
+        <w:rPr>
+          <w:rFonts w:ascii="Arial" w:hAnsi="Arial" w:cs="Arial"/>
+          <w:sz w:val="24"/>
+          <w:szCs w:val="24"/>
+          <w:lang w:val="es-ES"/>
+        </w:rPr>
+      </w:pPr>
+    </w:p>
+    <w:p>
+      <w:pPr>
+        <w:pStyle w:val="Prrafodelista"/>
+        <w:numPr>
+          <w:ilvl w:val="0"/>
+          <w:numId w:val="2"/>
+        </w:numPr>
+        <w:jc w:val="both"/>
+        <w:rPr>
+          <w:rFonts w:ascii="Arial" w:hAnsi="Arial" w:cs="Arial"/>
+          <w:sz w:val="24"/>
+          <w:szCs w:val="24"/>
+          <w:lang w:val="es-ES"/>
+        </w:rPr>
+      </w:pPr>
+      <w:r>
+        <w:rPr>
+          <w:rFonts w:ascii="Arial" w:hAnsi="Arial" w:cs="Arial"/>
+          <w:sz w:val="24"/>
+          <w:szCs w:val="24"/>
+          <w:lang w:val="es-ES"/>
+        </w:rPr>
+        <w:t>Podemos trabajar de forma remota con otros desarrolladores en otros lugares del mundo y aun así aplicar todas las funcionalidades mencionadas anteriormente.</w:t>
+      </w:r>
+    </w:p>
+    <w:p>
+      <w:pPr>
+        <w:rPr>
+          <w:rFonts w:ascii="Arial" w:hAnsi="Arial" w:cs="Arial"/>
+          <w:sz w:val="24"/>
+          <w:szCs w:val="24"/>
+          <w:lang w:val="es-ES"/>
+        </w:rPr>
+      </w:pPr>
+    </w:p>
+    <w:p>
+      <w:pPr>
+        <w:rPr>
+          <w:rFonts w:ascii="Arial" w:hAnsi="Arial" w:cs="Arial"/>
+          <w:sz w:val="24"/>
+          <w:szCs w:val="24"/>
+          <w:lang w:val="es-ES"/>
+        </w:rPr>
+      </w:pPr>
+      <w:r>
+        <w:rPr>
+          <w:rFonts w:ascii="Arial" w:hAnsi="Arial" w:cs="Arial"/>
+          <w:sz w:val="24"/>
+          <w:szCs w:val="24"/>
+          <w:lang w:val="es-ES"/>
+        </w:rPr>
+        <w:t xml:space="preserve">Hasta ahora hemos hablado de </w:t>
+      </w:r>
+      <w:proofErr w:type="spellStart"/>
+      <w:r>
+        <w:rPr>
+          <w:rFonts w:ascii="Arial" w:hAnsi="Arial" w:cs="Arial"/>
+          <w:sz w:val="24"/>
+          <w:szCs w:val="24"/>
+          <w:lang w:val="es-ES"/>
+        </w:rPr>
+        <w:t>git</w:t>
+      </w:r>
+      <w:proofErr w:type="spellEnd"/>
+      <w:r>
+        <w:rPr>
+          <w:rFonts w:ascii="Arial" w:hAnsi="Arial" w:cs="Arial"/>
+          <w:sz w:val="24"/>
+          <w:szCs w:val="24"/>
+          <w:lang w:val="es-ES"/>
+        </w:rPr>
+        <w:t xml:space="preserve"> como un </w:t>
+      </w:r>
+      <w:r>
+        <w:rPr>
+          <w:rFonts w:ascii="Arial" w:hAnsi="Arial" w:cs="Arial"/>
+          <w:b/>
+          <w:bCs/>
+          <w:sz w:val="24"/>
+          <w:szCs w:val="24"/>
+          <w:lang w:val="es-ES"/>
+        </w:rPr>
+        <w:t>repositorio local</w:t>
+      </w:r>
+      <w:r>
+        <w:rPr>
+          <w:rFonts w:ascii="Arial" w:hAnsi="Arial" w:cs="Arial"/>
+          <w:sz w:val="24"/>
+          <w:szCs w:val="24"/>
+          <w:lang w:val="es-ES"/>
+        </w:rPr>
+        <w:t xml:space="preserve"> y es esplendido</w:t>
+      </w:r>
+      <w:r>
+        <w:rPr>
+          <w:rFonts w:ascii="Arial" w:hAnsi="Arial" w:cs="Arial"/>
+          <w:sz w:val="24"/>
+          <w:szCs w:val="24"/>
+          <w:lang w:val="es-ES"/>
+        </w:rPr>
+        <w:t xml:space="preserve"> aquí desarrollamos la mayoría de </w:t>
+      </w:r>
+      <w:r>
+        <w:rPr>
+          <w:rFonts w:ascii="Arial" w:hAnsi="Arial" w:cs="Arial"/>
+          <w:sz w:val="24"/>
+          <w:szCs w:val="24"/>
+          <w:lang w:val="es-ES"/>
+        </w:rPr>
+        <w:t>las operaciones</w:t>
+      </w:r>
+      <w:r>
+        <w:rPr>
+          <w:rFonts w:ascii="Arial" w:hAnsi="Arial" w:cs="Arial"/>
+          <w:sz w:val="24"/>
+          <w:szCs w:val="24"/>
+          <w:lang w:val="es-ES"/>
+        </w:rPr>
+        <w:t xml:space="preserve"> en nuestras </w:t>
+      </w:r>
+      <w:r>
+        <w:rPr>
+          <w:rFonts w:ascii="Arial" w:hAnsi="Arial" w:cs="Arial"/>
+          <w:sz w:val="24"/>
+          <w:szCs w:val="24"/>
+          <w:lang w:val="es-ES"/>
+        </w:rPr>
+        <w:t>máquinas</w:t>
+      </w:r>
+      <w:r>
+        <w:rPr>
+          <w:rFonts w:ascii="Arial" w:hAnsi="Arial" w:cs="Arial"/>
+          <w:sz w:val="24"/>
+          <w:szCs w:val="24"/>
+          <w:lang w:val="es-ES"/>
+        </w:rPr>
+        <w:t xml:space="preserve"> y nos hemos dado cuenta </w:t>
+      </w:r>
+      <w:r>
+        <w:rPr>
+          <w:rFonts w:ascii="Arial" w:hAnsi="Arial" w:cs="Arial"/>
+          <w:sz w:val="24"/>
+          <w:szCs w:val="24"/>
+          <w:lang w:val="es-ES"/>
+        </w:rPr>
+        <w:t>de que</w:t>
+      </w:r>
+      <w:r>
+        <w:rPr>
+          <w:rFonts w:ascii="Arial" w:hAnsi="Arial" w:cs="Arial"/>
+          <w:sz w:val="24"/>
+          <w:szCs w:val="24"/>
+          <w:lang w:val="es-ES"/>
+        </w:rPr>
+        <w:t xml:space="preserve"> podemos crear un repositorio en nuestros PC sin tener uno remoto</w:t>
+      </w:r>
+      <w:r>
+        <w:rPr>
+          <w:rFonts w:ascii="Arial" w:hAnsi="Arial" w:cs="Arial"/>
+          <w:sz w:val="24"/>
+          <w:szCs w:val="24"/>
+          <w:lang w:val="es-ES"/>
+        </w:rPr>
+        <w:t xml:space="preserve">. Ahora si no tes </w:t>
+      </w:r>
+      <w:r>
+        <w:rPr>
+          <w:rFonts w:ascii="Arial" w:hAnsi="Arial" w:cs="Arial"/>
+          <w:sz w:val="24"/>
+          <w:szCs w:val="24"/>
+          <w:lang w:val="es-ES"/>
+        </w:rPr>
+        <w:lastRenderedPageBreak/>
+        <w:t xml:space="preserve">has sorprendido lo suficiente también podemos crear un </w:t>
+      </w:r>
+      <w:r>
+        <w:rPr>
+          <w:rFonts w:ascii="Arial" w:hAnsi="Arial" w:cs="Arial"/>
+          <w:b/>
+          <w:bCs/>
+          <w:sz w:val="24"/>
+          <w:szCs w:val="24"/>
+          <w:lang w:val="es-ES"/>
+        </w:rPr>
+        <w:t>repositorio remoto o global</w:t>
+      </w:r>
+      <w:r>
+        <w:rPr>
+          <w:rFonts w:ascii="Arial" w:hAnsi="Arial" w:cs="Arial"/>
+          <w:b/>
+          <w:bCs/>
+          <w:sz w:val="24"/>
+          <w:szCs w:val="24"/>
+          <w:lang w:val="es-ES"/>
+        </w:rPr>
+        <w:t xml:space="preserve"> </w:t>
+      </w:r>
+      <w:r>
+        <w:rPr>
+          <w:rFonts w:ascii="Arial" w:hAnsi="Arial" w:cs="Arial"/>
+          <w:sz w:val="24"/>
+          <w:szCs w:val="24"/>
+          <w:lang w:val="es-ES"/>
+        </w:rPr>
+        <w:t>(Más adelante hablaremos de una potente herramienta que nos permite hacer esto) en el cual nuestro repositorio estará en la nube donde lo podremos compartir con otras personas de nuestro equipo de desarrollo o a la comunidad en general para que lo puedan ver, descargar, editar y muchas cosas más, todo esto dependiendo las opciones que habilitemos y queramos que se hagan.</w:t>
+      </w:r>
+    </w:p>
+    <w:p>
+      <w:pPr>
         <w:rPr>
           <w:rFonts w:ascii="Arial" w:hAnsi="Arial" w:cs="Arial"/>
           <w:b/>
@@ -558,9 +1180,7 @@
           <w:szCs w:val="24"/>
           <w:lang w:val="es-ES"/>
         </w:rPr>
-        <w:lastRenderedPageBreak/>
-        <w:t>¿Qué es Git?</w:t>
-      </w:r>
+      </w:pPr>
     </w:p>
     <w:p>
       <w:pPr>
@@ -589,10 +1209,7 @@
           <w:lang w:val="es-ES"/>
         </w:rPr>
       </w:pPr>
-    </w:p>
-    <w:p>
-      <w:pPr>
-        <w:jc w:val="center"/>
+      <w:r>
         <w:rPr>
           <w:rFonts w:ascii="Arial" w:hAnsi="Arial" w:cs="Arial"/>
           <w:b/>
@@ -602,11 +1219,10 @@
           <w:szCs w:val="24"/>
           <w:lang w:val="es-ES"/>
         </w:rPr>
-      </w:pPr>
-    </w:p>
-    <w:p>
-      <w:pPr>
-        <w:jc w:val="center"/>
+        <w:t xml:space="preserve">¿Qué es </w:t>
+      </w:r>
+      <w:proofErr w:type="spellStart"/>
+      <w:r>
         <w:rPr>
           <w:rFonts w:ascii="Arial" w:hAnsi="Arial" w:cs="Arial"/>
           <w:b/>
@@ -616,11 +1232,10 @@
           <w:szCs w:val="24"/>
           <w:lang w:val="es-ES"/>
         </w:rPr>
-      </w:pPr>
-    </w:p>
-    <w:p>
-      <w:pPr>
-        <w:jc w:val="center"/>
+        <w:t>Github</w:t>
+      </w:r>
+      <w:proofErr w:type="spellEnd"/>
+      <w:r>
         <w:rPr>
           <w:rFonts w:ascii="Arial" w:hAnsi="Arial" w:cs="Arial"/>
           <w:b/>
@@ -630,8 +1245,193 @@
           <w:szCs w:val="24"/>
           <w:lang w:val="es-ES"/>
         </w:rPr>
-      </w:pPr>
-      <w:r>
+        <w:t>?</w:t>
+      </w:r>
+    </w:p>
+    <w:p>
+      <w:pPr>
+        <w:rPr>
+          <w:rFonts w:ascii="Arial" w:hAnsi="Arial" w:cs="Arial"/>
+          <w:sz w:val="24"/>
+          <w:szCs w:val="24"/>
+          <w:lang w:val="es-ES"/>
+        </w:rPr>
+      </w:pPr>
+      <w:bookmarkStart w:id="0" w:name="_GoBack"/>
+      <w:bookmarkEnd w:id="0"/>
+    </w:p>
+    <w:p>
+      <w:pPr>
+        <w:rPr>
+          <w:rFonts w:ascii="Arial" w:hAnsi="Arial" w:cs="Arial"/>
+          <w:sz w:val="24"/>
+          <w:szCs w:val="24"/>
+          <w:lang w:val="es-ES"/>
+        </w:rPr>
+      </w:pPr>
+    </w:p>
+    <w:p>
+      <w:pPr>
+        <w:rPr>
+          <w:rFonts w:ascii="Arial" w:hAnsi="Arial" w:cs="Arial"/>
+          <w:sz w:val="24"/>
+          <w:szCs w:val="24"/>
+          <w:lang w:val="es-ES"/>
+        </w:rPr>
+      </w:pPr>
+    </w:p>
+    <w:p>
+      <w:pPr>
+        <w:rPr>
+          <w:rFonts w:ascii="Arial" w:hAnsi="Arial" w:cs="Arial"/>
+          <w:sz w:val="24"/>
+          <w:szCs w:val="24"/>
+          <w:lang w:val="es-ES"/>
+        </w:rPr>
+      </w:pPr>
+    </w:p>
+    <w:p>
+      <w:pPr>
+        <w:rPr>
+          <w:rFonts w:ascii="Arial" w:hAnsi="Arial" w:cs="Arial"/>
+          <w:sz w:val="24"/>
+          <w:szCs w:val="24"/>
+          <w:lang w:val="es-ES"/>
+        </w:rPr>
+      </w:pPr>
+    </w:p>
+    <w:p>
+      <w:pPr>
+        <w:rPr>
+          <w:rFonts w:ascii="Arial" w:hAnsi="Arial" w:cs="Arial"/>
+          <w:sz w:val="24"/>
+          <w:szCs w:val="24"/>
+          <w:lang w:val="es-ES"/>
+        </w:rPr>
+      </w:pPr>
+    </w:p>
+    <w:p>
+      <w:pPr>
+        <w:rPr>
+          <w:rFonts w:ascii="Arial" w:hAnsi="Arial" w:cs="Arial"/>
+          <w:sz w:val="24"/>
+          <w:szCs w:val="24"/>
+          <w:lang w:val="es-ES"/>
+        </w:rPr>
+      </w:pPr>
+    </w:p>
+    <w:p>
+      <w:pPr>
+        <w:rPr>
+          <w:rFonts w:ascii="Arial" w:hAnsi="Arial" w:cs="Arial"/>
+          <w:sz w:val="24"/>
+          <w:szCs w:val="24"/>
+          <w:lang w:val="es-ES"/>
+        </w:rPr>
+      </w:pPr>
+    </w:p>
+    <w:p>
+      <w:pPr>
+        <w:rPr>
+          <w:rFonts w:ascii="Arial" w:hAnsi="Arial" w:cs="Arial"/>
+          <w:sz w:val="24"/>
+          <w:szCs w:val="24"/>
+          <w:lang w:val="es-ES"/>
+        </w:rPr>
+      </w:pPr>
+    </w:p>
+    <w:p>
+      <w:pPr>
+        <w:rPr>
+          <w:rFonts w:ascii="Arial" w:hAnsi="Arial" w:cs="Arial"/>
+          <w:sz w:val="24"/>
+          <w:szCs w:val="24"/>
+          <w:lang w:val="es-ES"/>
+        </w:rPr>
+      </w:pPr>
+    </w:p>
+    <w:p>
+      <w:pPr>
+        <w:rPr>
+          <w:rFonts w:ascii="Arial" w:hAnsi="Arial" w:cs="Arial"/>
+          <w:sz w:val="24"/>
+          <w:szCs w:val="24"/>
+          <w:lang w:val="es-ES"/>
+        </w:rPr>
+      </w:pPr>
+    </w:p>
+    <w:p>
+      <w:pPr>
+        <w:rPr>
+          <w:rFonts w:ascii="Arial" w:hAnsi="Arial" w:cs="Arial"/>
+          <w:sz w:val="24"/>
+          <w:szCs w:val="24"/>
+          <w:lang w:val="es-ES"/>
+        </w:rPr>
+      </w:pPr>
+    </w:p>
+    <w:p>
+      <w:pPr>
+        <w:rPr>
+          <w:rFonts w:ascii="Arial" w:hAnsi="Arial" w:cs="Arial"/>
+          <w:sz w:val="24"/>
+          <w:szCs w:val="24"/>
+          <w:lang w:val="es-ES"/>
+        </w:rPr>
+      </w:pPr>
+    </w:p>
+    <w:p>
+      <w:pPr>
+        <w:rPr>
+          <w:rFonts w:ascii="Arial" w:hAnsi="Arial" w:cs="Arial"/>
+          <w:sz w:val="24"/>
+          <w:szCs w:val="24"/>
+          <w:lang w:val="es-ES"/>
+        </w:rPr>
+      </w:pPr>
+    </w:p>
+    <w:p>
+      <w:pPr>
+        <w:rPr>
+          <w:rFonts w:ascii="Arial" w:hAnsi="Arial" w:cs="Arial"/>
+          <w:sz w:val="24"/>
+          <w:szCs w:val="24"/>
+          <w:lang w:val="es-ES"/>
+        </w:rPr>
+      </w:pPr>
+    </w:p>
+    <w:p>
+      <w:pPr>
+        <w:rPr>
+          <w:rFonts w:ascii="Arial" w:hAnsi="Arial" w:cs="Arial"/>
+          <w:sz w:val="24"/>
+          <w:szCs w:val="24"/>
+          <w:lang w:val="es-ES"/>
+        </w:rPr>
+      </w:pPr>
+    </w:p>
+    <w:p>
+      <w:pPr>
+        <w:rPr>
+          <w:rFonts w:ascii="Arial" w:hAnsi="Arial" w:cs="Arial"/>
+          <w:sz w:val="24"/>
+          <w:szCs w:val="24"/>
+          <w:lang w:val="es-ES"/>
+        </w:rPr>
+      </w:pPr>
+    </w:p>
+    <w:p>
+      <w:pPr>
+        <w:rPr>
+          <w:rFonts w:ascii="Arial" w:hAnsi="Arial" w:cs="Arial"/>
+          <w:sz w:val="24"/>
+          <w:szCs w:val="24"/>
+          <w:lang w:val="es-ES"/>
+        </w:rPr>
+      </w:pPr>
+    </w:p>
+    <w:p>
+      <w:pPr>
         <w:rPr>
           <w:rFonts w:ascii="Arial" w:hAnsi="Arial" w:cs="Arial"/>
           <w:b/>
@@ -641,34 +1441,143 @@
           <w:szCs w:val="24"/>
           <w:lang w:val="es-ES"/>
         </w:rPr>
-        <w:t xml:space="preserve">¿Qué es </w:t>
-      </w:r>
-      <w:proofErr w:type="spellStart"/>
-      <w:r>
-        <w:rPr>
-          <w:rFonts w:ascii="Arial" w:hAnsi="Arial" w:cs="Arial"/>
-          <w:b/>
-          <w:bCs/>
-          <w:color w:val="FF0000"/>
-          <w:sz w:val="24"/>
-          <w:szCs w:val="24"/>
-          <w:lang w:val="es-ES"/>
-        </w:rPr>
-        <w:t>Github</w:t>
-      </w:r>
-      <w:proofErr w:type="spellEnd"/>
-      <w:r>
-        <w:rPr>
-          <w:rFonts w:ascii="Arial" w:hAnsi="Arial" w:cs="Arial"/>
-          <w:b/>
-          <w:bCs/>
-          <w:color w:val="FF0000"/>
-          <w:sz w:val="24"/>
-          <w:szCs w:val="24"/>
-          <w:lang w:val="es-ES"/>
-        </w:rPr>
-        <w:t>?</w:t>
-      </w:r>
+      </w:pPr>
+    </w:p>
+    <w:p>
+      <w:pPr>
+        <w:tabs>
+          <w:tab w:val="left" w:pos="3195"/>
+        </w:tabs>
+        <w:rPr>
+          <w:rFonts w:ascii="Arial" w:hAnsi="Arial" w:cs="Arial"/>
+          <w:sz w:val="24"/>
+          <w:szCs w:val="24"/>
+          <w:lang w:val="es-ES"/>
+        </w:rPr>
+      </w:pPr>
+      <w:r>
+        <w:rPr>
+          <w:rFonts w:ascii="Arial" w:hAnsi="Arial" w:cs="Arial"/>
+          <w:sz w:val="24"/>
+          <w:szCs w:val="24"/>
+          <w:lang w:val="es-ES"/>
+        </w:rPr>
+        <w:tab/>
+      </w:r>
+    </w:p>
+    <w:p>
+      <w:pPr>
+        <w:tabs>
+          <w:tab w:val="left" w:pos="3195"/>
+        </w:tabs>
+        <w:rPr>
+          <w:rFonts w:ascii="Arial" w:hAnsi="Arial" w:cs="Arial"/>
+          <w:sz w:val="24"/>
+          <w:szCs w:val="24"/>
+          <w:lang w:val="es-ES"/>
+        </w:rPr>
+      </w:pPr>
+      <w:r>
+        <w:rPr>
+          <w:rFonts w:ascii="Arial" w:hAnsi="Arial" w:cs="Arial"/>
+          <w:sz w:val="24"/>
+          <w:szCs w:val="24"/>
+          <w:lang w:val="es-ES"/>
+        </w:rPr>
+        <w:t>Referencias</w:t>
+      </w:r>
+    </w:p>
+    <w:p>
+      <w:pPr>
+        <w:pStyle w:val="Prrafodelista"/>
+        <w:numPr>
+          <w:ilvl w:val="0"/>
+          <w:numId w:val="1"/>
+        </w:numPr>
+        <w:tabs>
+          <w:tab w:val="left" w:pos="3195"/>
+        </w:tabs>
+        <w:rPr>
+          <w:rFonts w:ascii="Arial" w:hAnsi="Arial" w:cs="Arial"/>
+          <w:sz w:val="24"/>
+          <w:szCs w:val="24"/>
+          <w:lang w:val="es-ES"/>
+        </w:rPr>
+      </w:pPr>
+      <w:hyperlink r:id="rId7" w:history="1">
+        <w:r>
+          <w:rPr>
+            <w:rStyle w:val="Hipervnculo"/>
+            <w:rFonts w:ascii="Arial" w:hAnsi="Arial" w:cs="Arial"/>
+            <w:sz w:val="24"/>
+            <w:szCs w:val="24"/>
+            <w:lang w:val="es-ES"/>
+          </w:rPr>
+          <w:t>https://codeburst.io/git-and-github-in-a-nutshell-b0a3cc06458f</w:t>
+        </w:r>
+      </w:hyperlink>
+    </w:p>
+    <w:p>
+      <w:pPr>
+        <w:pStyle w:val="Prrafodelista"/>
+        <w:tabs>
+          <w:tab w:val="left" w:pos="3195"/>
+        </w:tabs>
+        <w:rPr>
+          <w:rFonts w:ascii="Arial" w:hAnsi="Arial" w:cs="Arial"/>
+          <w:sz w:val="24"/>
+          <w:szCs w:val="24"/>
+          <w:lang w:val="es-ES"/>
+        </w:rPr>
+      </w:pPr>
+    </w:p>
+    <w:p>
+      <w:pPr>
+        <w:pStyle w:val="Prrafodelista"/>
+        <w:numPr>
+          <w:ilvl w:val="0"/>
+          <w:numId w:val="1"/>
+        </w:numPr>
+        <w:tabs>
+          <w:tab w:val="left" w:pos="3195"/>
+        </w:tabs>
+        <w:rPr>
+          <w:rFonts w:ascii="Arial" w:hAnsi="Arial" w:cs="Arial"/>
+          <w:sz w:val="24"/>
+          <w:szCs w:val="24"/>
+          <w:lang w:val="es-ES"/>
+        </w:rPr>
+      </w:pPr>
+      <w:hyperlink r:id="rId8" w:history="1">
+        <w:r>
+          <w:rPr>
+            <w:rStyle w:val="Hipervnculo"/>
+            <w:rFonts w:ascii="Arial" w:hAnsi="Arial" w:cs="Arial"/>
+            <w:sz w:val="24"/>
+            <w:szCs w:val="24"/>
+            <w:lang w:val="es-ES"/>
+          </w:rPr>
+          <w:t>https://www.drauta.com/5-softwares-de-control-de-versiones</w:t>
+        </w:r>
+      </w:hyperlink>
+    </w:p>
+    <w:p>
+      <w:pPr>
+        <w:pStyle w:val="Prrafodelista"/>
+        <w:numPr>
+          <w:ilvl w:val="0"/>
+          <w:numId w:val="1"/>
+        </w:numPr>
+        <w:tabs>
+          <w:tab w:val="left" w:pos="3195"/>
+        </w:tabs>
+        <w:rPr>
+          <w:rFonts w:ascii="Arial" w:hAnsi="Arial" w:cs="Arial"/>
+          <w:sz w:val="24"/>
+          <w:szCs w:val="24"/>
+          <w:lang w:val="es-ES"/>
+        </w:rPr>
+      </w:pPr>
     </w:p>
     <w:sectPr>
       <w:pgSz w:w="12240" w:h="15840"/>
@@ -678,6 +1587,243 @@
     </w:sectPr>
   </w:body>
 </w:document>
+</file>
+
+<file path=word/numbering.xml><?xml version="1.0" encoding="utf-8"?>
+<w:numbering xmlns:wpc="http://schemas.microsoft.com/office/word/2010/wordprocessingCanvas" xmlns:cx="http://schemas.microsoft.com/office/drawing/2014/chartex" xmlns:cx1="http://schemas.microsoft.com/office/drawing/2015/9/8/chartex" xmlns:cx2="http://schemas.microsoft.com/office/drawing/2015/10/21/chartex" xmlns:cx3="http://schemas.microsoft.com/office/drawing/2016/5/9/chartex" xmlns:cx4="http://schemas.microsoft.com/office/drawing/2016/5/10/chartex" xmlns:cx5="http://schemas.microsoft.com/office/drawing/2016/5/11/chartex" xmlns:cx6="http://schemas.microsoft.com/office/drawing/2016/5/12/chartex" xmlns:cx7="http://schemas.microsoft.com/office/drawing/2016/5/13/chartex" xmlns:cx8="http://schemas.microsoft.com/office/drawing/2016/5/14/chartex" xmlns:mc="http://schemas.openxmlformats.org/markup-compatibility/2006" xmlns:aink="http://schemas.microsoft.com/office/drawing/2016/ink" xmlns:am3d="http://schemas.microsoft.com/office/drawing/2017/model3d" xmlns:o="urn:schemas-microsoft-com:office:office" xmlns:r="http://schemas.openxmlformats.org/officeDocument/2006/relationships" xmlns:m="http://schemas.openxmlformats.org/officeDocument/2006/math" xmlns:v="urn:schemas-microsoft-com:vml" xmlns:wp14="http://schemas.microsoft.com/office/word/2010/wordprocessingDrawing" xmlns:wp="http://schemas.openxmlformats.org/drawingml/2006/wordprocessingDrawing" xmlns:w10="urn:schemas-microsoft-com:office:word" xmlns:w="http://schemas.openxmlformats.org/wordprocessingml/2006/main" xmlns:w14="http://schemas.microsoft.com/office/word/2010/wordml" xmlns:w15="http://schemas.microsoft.com/office/word/2012/wordml" xmlns:w16cid="http://schemas.microsoft.com/office/word/2016/wordml/cid" xmlns:w16se="http://schemas.microsoft.com/office/word/2015/wordml/symex" xmlns:wpg="http://schemas.microsoft.com/office/word/2010/wordprocessingGroup" xmlns:wpi="http://schemas.microsoft.com/office/word/2010/wordprocessingInk" xmlns:wne="http://schemas.microsoft.com/office/word/2006/wordml" xmlns:wps="http://schemas.microsoft.com/office/word/2010/wordprocessingShape" mc:Ignorable="w14 w15 w16se w16cid wp14">
+  <w:abstractNum w:abstractNumId="0" w15:restartNumberingAfterBreak="0">
+    <w:nsid w:val="06D71D65"/>
+    <w:multiLevelType w:val="hybridMultilevel"/>
+    <w:tmpl w:val="CAFA82B6"/>
+    <w:lvl w:ilvl="0" w:tplc="240A0001">
+      <w:start w:val="1"/>
+      <w:numFmt w:val="bullet"/>
+      <w:lvlText w:val=""/>
+      <w:lvlJc w:val="left"/>
+      <w:pPr>
+        <w:ind w:left="720" w:hanging="360"/>
+      </w:pPr>
+      <w:rPr>
+        <w:rFonts w:ascii="Symbol" w:hAnsi="Symbol" w:hint="default"/>
+      </w:rPr>
+    </w:lvl>
+    <w:lvl w:ilvl="1" w:tplc="240A0003" w:tentative="1">
+      <w:start w:val="1"/>
+      <w:numFmt w:val="bullet"/>
+      <w:lvlText w:val="o"/>
+      <w:lvlJc w:val="left"/>
+      <w:pPr>
+        <w:ind w:left="1440" w:hanging="360"/>
+      </w:pPr>
+      <w:rPr>
+        <w:rFonts w:ascii="Courier New" w:hAnsi="Courier New" w:cs="Courier New" w:hint="default"/>
+      </w:rPr>
+    </w:lvl>
+    <w:lvl w:ilvl="2" w:tplc="240A0005" w:tentative="1">
+      <w:start w:val="1"/>
+      <w:numFmt w:val="bullet"/>
+      <w:lvlText w:val=""/>
+      <w:lvlJc w:val="left"/>
+      <w:pPr>
+        <w:ind w:left="2160" w:hanging="360"/>
+      </w:pPr>
+      <w:rPr>
+        <w:rFonts w:ascii="Wingdings" w:hAnsi="Wingdings" w:hint="default"/>
+      </w:rPr>
+    </w:lvl>
+    <w:lvl w:ilvl="3" w:tplc="240A0001" w:tentative="1">
+      <w:start w:val="1"/>
+      <w:numFmt w:val="bullet"/>
+      <w:lvlText w:val=""/>
+      <w:lvlJc w:val="left"/>
+      <w:pPr>
+        <w:ind w:left="2880" w:hanging="360"/>
+      </w:pPr>
+      <w:rPr>
+        <w:rFonts w:ascii="Symbol" w:hAnsi="Symbol" w:hint="default"/>
+      </w:rPr>
+    </w:lvl>
+    <w:lvl w:ilvl="4" w:tplc="240A0003" w:tentative="1">
+      <w:start w:val="1"/>
+      <w:numFmt w:val="bullet"/>
+      <w:lvlText w:val="o"/>
+      <w:lvlJc w:val="left"/>
+      <w:pPr>
+        <w:ind w:left="3600" w:hanging="360"/>
+      </w:pPr>
+      <w:rPr>
+        <w:rFonts w:ascii="Courier New" w:hAnsi="Courier New" w:cs="Courier New" w:hint="default"/>
+      </w:rPr>
+    </w:lvl>
+    <w:lvl w:ilvl="5" w:tplc="240A0005" w:tentative="1">
+      <w:start w:val="1"/>
+      <w:numFmt w:val="bullet"/>
+      <w:lvlText w:val=""/>
+      <w:lvlJc w:val="left"/>
+      <w:pPr>
+        <w:ind w:left="4320" w:hanging="360"/>
+      </w:pPr>
+      <w:rPr>
+        <w:rFonts w:ascii="Wingdings" w:hAnsi="Wingdings" w:hint="default"/>
+      </w:rPr>
+    </w:lvl>
+    <w:lvl w:ilvl="6" w:tplc="240A0001" w:tentative="1">
+      <w:start w:val="1"/>
+      <w:numFmt w:val="bullet"/>
+      <w:lvlText w:val=""/>
+      <w:lvlJc w:val="left"/>
+      <w:pPr>
+        <w:ind w:left="5040" w:hanging="360"/>
+      </w:pPr>
+      <w:rPr>
+        <w:rFonts w:ascii="Symbol" w:hAnsi="Symbol" w:hint="default"/>
+      </w:rPr>
+    </w:lvl>
+    <w:lvl w:ilvl="7" w:tplc="240A0003" w:tentative="1">
+      <w:start w:val="1"/>
+      <w:numFmt w:val="bullet"/>
+      <w:lvlText w:val="o"/>
+      <w:lvlJc w:val="left"/>
+      <w:pPr>
+        <w:ind w:left="5760" w:hanging="360"/>
+      </w:pPr>
+      <w:rPr>
+        <w:rFonts w:ascii="Courier New" w:hAnsi="Courier New" w:cs="Courier New" w:hint="default"/>
+      </w:rPr>
+    </w:lvl>
+    <w:lvl w:ilvl="8" w:tplc="240A0005" w:tentative="1">
+      <w:start w:val="1"/>
+      <w:numFmt w:val="bullet"/>
+      <w:lvlText w:val=""/>
+      <w:lvlJc w:val="left"/>
+      <w:pPr>
+        <w:ind w:left="6480" w:hanging="360"/>
+      </w:pPr>
+      <w:rPr>
+        <w:rFonts w:ascii="Wingdings" w:hAnsi="Wingdings" w:hint="default"/>
+      </w:rPr>
+    </w:lvl>
+  </w:abstractNum>
+  <w:abstractNum w:abstractNumId="1" w15:restartNumberingAfterBreak="0">
+    <w:nsid w:val="0CBF301A"/>
+    <w:multiLevelType w:val="hybridMultilevel"/>
+    <w:tmpl w:val="F20C8034"/>
+    <w:lvl w:ilvl="0" w:tplc="240A0001">
+      <w:start w:val="1"/>
+      <w:numFmt w:val="bullet"/>
+      <w:lvlText w:val=""/>
+      <w:lvlJc w:val="left"/>
+      <w:pPr>
+        <w:ind w:left="720" w:hanging="360"/>
+      </w:pPr>
+      <w:rPr>
+        <w:rFonts w:ascii="Symbol" w:hAnsi="Symbol" w:hint="default"/>
+      </w:rPr>
+    </w:lvl>
+    <w:lvl w:ilvl="1" w:tplc="240A0003" w:tentative="1">
+      <w:start w:val="1"/>
+      <w:numFmt w:val="bullet"/>
+      <w:lvlText w:val="o"/>
+      <w:lvlJc w:val="left"/>
+      <w:pPr>
+        <w:ind w:left="1440" w:hanging="360"/>
+      </w:pPr>
+      <w:rPr>
+        <w:rFonts w:ascii="Courier New" w:hAnsi="Courier New" w:cs="Courier New" w:hint="default"/>
+      </w:rPr>
+    </w:lvl>
+    <w:lvl w:ilvl="2" w:tplc="240A0005" w:tentative="1">
+      <w:start w:val="1"/>
+      <w:numFmt w:val="bullet"/>
+      <w:lvlText w:val=""/>
+      <w:lvlJc w:val="left"/>
+      <w:pPr>
+        <w:ind w:left="2160" w:hanging="360"/>
+      </w:pPr>
+      <w:rPr>
+        <w:rFonts w:ascii="Wingdings" w:hAnsi="Wingdings" w:hint="default"/>
+      </w:rPr>
+    </w:lvl>
+    <w:lvl w:ilvl="3" w:tplc="240A0001" w:tentative="1">
+      <w:start w:val="1"/>
+      <w:numFmt w:val="bullet"/>
+      <w:lvlText w:val=""/>
+      <w:lvlJc w:val="left"/>
+      <w:pPr>
+        <w:ind w:left="2880" w:hanging="360"/>
+      </w:pPr>
+      <w:rPr>
+        <w:rFonts w:ascii="Symbol" w:hAnsi="Symbol" w:hint="default"/>
+      </w:rPr>
+    </w:lvl>
+    <w:lvl w:ilvl="4" w:tplc="240A0003" w:tentative="1">
+      <w:start w:val="1"/>
+      <w:numFmt w:val="bullet"/>
+      <w:lvlText w:val="o"/>
+      <w:lvlJc w:val="left"/>
+      <w:pPr>
+        <w:ind w:left="3600" w:hanging="360"/>
+      </w:pPr>
+      <w:rPr>
+        <w:rFonts w:ascii="Courier New" w:hAnsi="Courier New" w:cs="Courier New" w:hint="default"/>
+      </w:rPr>
+    </w:lvl>
+    <w:lvl w:ilvl="5" w:tplc="240A0005" w:tentative="1">
+      <w:start w:val="1"/>
+      <w:numFmt w:val="bullet"/>
+      <w:lvlText w:val=""/>
+      <w:lvlJc w:val="left"/>
+      <w:pPr>
+        <w:ind w:left="4320" w:hanging="360"/>
+      </w:pPr>
+      <w:rPr>
+        <w:rFonts w:ascii="Wingdings" w:hAnsi="Wingdings" w:hint="default"/>
+      </w:rPr>
+    </w:lvl>
+    <w:lvl w:ilvl="6" w:tplc="240A0001" w:tentative="1">
+      <w:start w:val="1"/>
+      <w:numFmt w:val="bullet"/>
+      <w:lvlText w:val=""/>
+      <w:lvlJc w:val="left"/>
+      <w:pPr>
+        <w:ind w:left="5040" w:hanging="360"/>
+      </w:pPr>
+      <w:rPr>
+        <w:rFonts w:ascii="Symbol" w:hAnsi="Symbol" w:hint="default"/>
+      </w:rPr>
+    </w:lvl>
+    <w:lvl w:ilvl="7" w:tplc="240A0003" w:tentative="1">
+      <w:start w:val="1"/>
+      <w:numFmt w:val="bullet"/>
+      <w:lvlText w:val="o"/>
+      <w:lvlJc w:val="left"/>
+      <w:pPr>
+        <w:ind w:left="5760" w:hanging="360"/>
+      </w:pPr>
+      <w:rPr>
+        <w:rFonts w:ascii="Courier New" w:hAnsi="Courier New" w:cs="Courier New" w:hint="default"/>
+      </w:rPr>
+    </w:lvl>
+    <w:lvl w:ilvl="8" w:tplc="240A0005" w:tentative="1">
+      <w:start w:val="1"/>
+      <w:numFmt w:val="bullet"/>
+      <w:lvlText w:val=""/>
+      <w:lvlJc w:val="left"/>
+      <w:pPr>
+        <w:ind w:left="6480" w:hanging="360"/>
+      </w:pPr>
+      <w:rPr>
+        <w:rFonts w:ascii="Wingdings" w:hAnsi="Wingdings" w:hint="default"/>
+      </w:rPr>
+    </w:lvl>
+  </w:abstractNum>
+  <w:num w:numId="1">
+    <w:abstractNumId w:val="0"/>
+  </w:num>
+  <w:num w:numId="2">
+    <w:abstractNumId w:val="1"/>
+  </w:num>
+</w:numbering>
 </file>
 
 <file path=word/styles.xml><?xml version="1.0" encoding="utf-8"?>
@@ -1079,6 +2225,49 @@
     <w:name w:val="Normal"/>
     <w:qFormat/>
   </w:style>
+  <w:style w:type="paragraph" w:styleId="Ttulo1">
+    <w:name w:val="heading 1"/>
+    <w:basedOn w:val="Normal"/>
+    <w:next w:val="Normal"/>
+    <w:link w:val="Ttulo1Car"/>
+    <w:uiPriority w:val="9"/>
+    <w:qFormat/>
+    <w:rsid w:val="00EC5AE8"/>
+    <w:pPr>
+      <w:keepNext/>
+      <w:keepLines/>
+      <w:spacing w:before="240" w:after="0"/>
+      <w:outlineLvl w:val="0"/>
+    </w:pPr>
+    <w:rPr>
+      <w:rFonts w:asciiTheme="majorHAnsi" w:eastAsiaTheme="majorEastAsia" w:hAnsiTheme="majorHAnsi" w:cstheme="majorBidi"/>
+      <w:color w:val="2F5496" w:themeColor="accent1" w:themeShade="BF"/>
+      <w:sz w:val="32"/>
+      <w:szCs w:val="32"/>
+    </w:rPr>
+  </w:style>
+  <w:style w:type="paragraph" w:styleId="Ttulo2">
+    <w:name w:val="heading 2"/>
+    <w:basedOn w:val="Normal"/>
+    <w:next w:val="Normal"/>
+    <w:link w:val="Ttulo2Car"/>
+    <w:uiPriority w:val="9"/>
+    <w:unhideWhenUsed/>
+    <w:qFormat/>
+    <w:rsid w:val="008749DA"/>
+    <w:pPr>
+      <w:keepNext/>
+      <w:keepLines/>
+      <w:spacing w:before="40" w:after="0"/>
+      <w:outlineLvl w:val="1"/>
+    </w:pPr>
+    <w:rPr>
+      <w:rFonts w:asciiTheme="majorHAnsi" w:eastAsiaTheme="majorEastAsia" w:hAnsiTheme="majorHAnsi" w:cstheme="majorBidi"/>
+      <w:color w:val="2F5496" w:themeColor="accent1" w:themeShade="BF"/>
+      <w:sz w:val="26"/>
+      <w:szCs w:val="26"/>
+    </w:rPr>
+  </w:style>
   <w:style w:type="character" w:default="1" w:styleId="Fuentedeprrafopredeter">
     <w:name w:val="Default Paragraph Font"/>
     <w:uiPriority w:val="1"/>
@@ -1105,6 +2294,66 @@
     <w:uiPriority w:val="99"/>
     <w:semiHidden/>
     <w:unhideWhenUsed/>
+  </w:style>
+  <w:style w:type="character" w:customStyle="1" w:styleId="Ttulo1Car">
+    <w:name w:val="Título 1 Car"/>
+    <w:basedOn w:val="Fuentedeprrafopredeter"/>
+    <w:link w:val="Ttulo1"/>
+    <w:uiPriority w:val="9"/>
+    <w:rsid w:val="00EC5AE8"/>
+    <w:rPr>
+      <w:rFonts w:asciiTheme="majorHAnsi" w:eastAsiaTheme="majorEastAsia" w:hAnsiTheme="majorHAnsi" w:cstheme="majorBidi"/>
+      <w:color w:val="2F5496" w:themeColor="accent1" w:themeShade="BF"/>
+      <w:sz w:val="32"/>
+      <w:szCs w:val="32"/>
+    </w:rPr>
+  </w:style>
+  <w:style w:type="paragraph" w:styleId="Prrafodelista">
+    <w:name w:val="List Paragraph"/>
+    <w:basedOn w:val="Normal"/>
+    <w:uiPriority w:val="34"/>
+    <w:qFormat/>
+    <w:rsid w:val="00EC5AE8"/>
+    <w:pPr>
+      <w:ind w:left="720"/>
+      <w:contextualSpacing/>
+    </w:pPr>
+  </w:style>
+  <w:style w:type="character" w:styleId="Hipervnculo">
+    <w:name w:val="Hyperlink"/>
+    <w:basedOn w:val="Fuentedeprrafopredeter"/>
+    <w:uiPriority w:val="99"/>
+    <w:unhideWhenUsed/>
+    <w:rsid w:val="00A40685"/>
+    <w:rPr>
+      <w:color w:val="0563C1" w:themeColor="hyperlink"/>
+      <w:u w:val="single"/>
+    </w:rPr>
+  </w:style>
+  <w:style w:type="character" w:styleId="Mencinsinresolver">
+    <w:name w:val="Unresolved Mention"/>
+    <w:basedOn w:val="Fuentedeprrafopredeter"/>
+    <w:uiPriority w:val="99"/>
+    <w:semiHidden/>
+    <w:unhideWhenUsed/>
+    <w:rsid w:val="00A40685"/>
+    <w:rPr>
+      <w:color w:val="605E5C"/>
+      <w:shd w:val="clear" w:color="auto" w:fill="E1DFDD"/>
+    </w:rPr>
+  </w:style>
+  <w:style w:type="character" w:customStyle="1" w:styleId="Ttulo2Car">
+    <w:name w:val="Título 2 Car"/>
+    <w:basedOn w:val="Fuentedeprrafopredeter"/>
+    <w:link w:val="Ttulo2"/>
+    <w:uiPriority w:val="9"/>
+    <w:rsid w:val="008749DA"/>
+    <w:rPr>
+      <w:rFonts w:asciiTheme="majorHAnsi" w:eastAsiaTheme="majorEastAsia" w:hAnsiTheme="majorHAnsi" w:cstheme="majorBidi"/>
+      <w:color w:val="2F5496" w:themeColor="accent1" w:themeShade="BF"/>
+      <w:sz w:val="26"/>
+      <w:szCs w:val="26"/>
+    </w:rPr>
   </w:style>
 </w:styles>
 </file>
@@ -1402,4 +2651,16 @@
     </a:ext>
   </a:extLst>
 </a:theme>
+</file>
+
+<file path=customXml/item1.xml><?xml version="1.0" encoding="utf-8"?>
+<b:Sources xmlns:b="http://schemas.openxmlformats.org/officeDocument/2006/bibliography" xmlns="http://schemas.openxmlformats.org/officeDocument/2006/bibliography" SelectedStyle="\APASixthEditionOfficeOnline.xsl" StyleName="APA" Version="6"/>
+</file>
+
+<file path=customXml/itemProps1.xml><?xml version="1.0" encoding="utf-8"?>
+<ds:datastoreItem xmlns:ds="http://schemas.openxmlformats.org/officeDocument/2006/customXml" ds:itemID="{11702CB7-D194-47C1-9B49-16D9D300A946}">
+  <ds:schemaRefs>
+    <ds:schemaRef ds:uri="http://schemas.openxmlformats.org/officeDocument/2006/bibliography"/>
+  </ds:schemaRefs>
+</ds:datastoreItem>
 </file>
</xml_diff>

<commit_message>
Se corrige nombre compañero
</commit_message>
<xml_diff>
--- a/docs/git and github.docx
+++ b/docs/git and github.docx
@@ -148,7 +148,34 @@
           <w:szCs w:val="24"/>
           <w:lang w:val="es-ES"/>
         </w:rPr>
-        <w:t>GEFERSÓN VELASQUEZ</w:t>
+        <w:t>J</w:t>
+      </w:r>
+      <w:r>
+        <w:rPr>
+          <w:rFonts w:ascii="Berlin Sans FB" w:hAnsi="Berlin Sans FB" w:cs="Arial"/>
+          <w:sz w:val="24"/>
+          <w:szCs w:val="24"/>
+          <w:lang w:val="es-ES"/>
+        </w:rPr>
+        <w:t>EFERS</w:t>
+      </w:r>
+      <w:r>
+        <w:rPr>
+          <w:rFonts w:ascii="Berlin Sans FB" w:hAnsi="Berlin Sans FB" w:cs="Arial"/>
+          <w:sz w:val="24"/>
+          <w:szCs w:val="24"/>
+          <w:lang w:val="es-ES"/>
+        </w:rPr>
+        <w:t>O</w:t>
+      </w:r>
+      <w:r>
+        <w:rPr>
+          <w:rFonts w:ascii="Berlin Sans FB" w:hAnsi="Berlin Sans FB" w:cs="Arial"/>
+          <w:sz w:val="24"/>
+          <w:szCs w:val="24"/>
+          <w:lang w:val="es-ES"/>
+        </w:rPr>
+        <w:t>N VELASQUEZ</w:t>
       </w:r>
     </w:p>
     <w:p>
@@ -585,45 +612,14 @@
         </w:rPr>
         <w:t xml:space="preserve">Git es un sistema de control de versiones o VCS como se conoce en sus siglas. La funcionalidad de un VCS es poder crear un historial de nuestros proyectos que nos permita tener de forma ordenada un versiona miento del código o proyecto que estemos trabajando, un ejemplo de algunos VCS son Maven, </w:t>
       </w:r>
-      <w:proofErr w:type="spellStart"/>
-      <w:r>
-        <w:rPr>
-          <w:rFonts w:ascii="Arial" w:hAnsi="Arial" w:cs="Arial"/>
-          <w:sz w:val="24"/>
-          <w:szCs w:val="24"/>
-          <w:lang w:val="es-ES"/>
-        </w:rPr>
-        <w:t>SourveSafe</w:t>
-      </w:r>
-      <w:proofErr w:type="spellEnd"/>
-      <w:r>
-        <w:rPr>
-          <w:rFonts w:ascii="Arial" w:hAnsi="Arial" w:cs="Arial"/>
-          <w:sz w:val="24"/>
-          <w:szCs w:val="24"/>
-          <w:lang w:val="es-ES"/>
-        </w:rPr>
-        <w:t xml:space="preserve">, </w:t>
-      </w:r>
-      <w:proofErr w:type="spellStart"/>
-      <w:r>
-        <w:rPr>
-          <w:rFonts w:ascii="Arial" w:hAnsi="Arial" w:cs="Arial"/>
-          <w:sz w:val="24"/>
-          <w:szCs w:val="24"/>
-          <w:lang w:val="es-ES"/>
-        </w:rPr>
-        <w:t>Bazza</w:t>
-      </w:r>
-      <w:proofErr w:type="spellEnd"/>
-      <w:r>
-        <w:rPr>
-          <w:rFonts w:ascii="Arial" w:hAnsi="Arial" w:cs="Arial"/>
-          <w:sz w:val="24"/>
-          <w:szCs w:val="24"/>
-          <w:lang w:val="es-ES"/>
-        </w:rPr>
-        <w:t>, Mercurial, Git</w:t>
+      <w:r>
+        <w:rPr>
+          <w:rFonts w:ascii="Arial" w:hAnsi="Arial" w:cs="Arial"/>
+          <w:sz w:val="24"/>
+          <w:szCs w:val="24"/>
+          <w:lang w:val="es-ES"/>
+        </w:rPr>
+        <w:t>SourveSafe, Bazza, Mercurial, Git</w:t>
       </w:r>
       <w:r>
         <w:rPr>
@@ -1170,31 +1166,7 @@
           <w:szCs w:val="32"/>
           <w:lang w:val="es-ES"/>
         </w:rPr>
-        <w:t xml:space="preserve">Qué es </w:t>
-      </w:r>
-      <w:proofErr w:type="spellStart"/>
-      <w:r>
-        <w:rPr>
-          <w:rFonts w:ascii="Arial" w:hAnsi="Arial" w:cs="Arial"/>
-          <w:b/>
-          <w:bCs/>
-          <w:sz w:val="32"/>
-          <w:szCs w:val="32"/>
-          <w:lang w:val="es-ES"/>
-        </w:rPr>
-        <w:t>Github</w:t>
-      </w:r>
-      <w:proofErr w:type="spellEnd"/>
-      <w:r>
-        <w:rPr>
-          <w:rFonts w:ascii="Arial" w:hAnsi="Arial" w:cs="Arial"/>
-          <w:b/>
-          <w:bCs/>
-          <w:sz w:val="32"/>
-          <w:szCs w:val="32"/>
-          <w:lang w:val="es-ES"/>
-        </w:rPr>
-        <w:t>?</w:t>
+        <w:t>Qué es Github?</w:t>
       </w:r>
     </w:p>
     <w:p>
@@ -1222,41 +1194,7 @@
           <w:sz w:val="24"/>
           <w:szCs w:val="24"/>
         </w:rPr>
-        <w:t xml:space="preserve">pero agrega muchas características propias como interfaz </w:t>
-      </w:r>
-      <w:r>
-        <w:rPr>
-          <w:rFonts w:ascii="Arial" w:hAnsi="Arial" w:cs="Arial"/>
-          <w:sz w:val="24"/>
-          <w:szCs w:val="24"/>
-        </w:rPr>
-        <w:t>gráfica</w:t>
-      </w:r>
-      <w:r>
-        <w:rPr>
-          <w:rFonts w:ascii="Arial" w:hAnsi="Arial" w:cs="Arial"/>
-          <w:sz w:val="24"/>
-          <w:szCs w:val="24"/>
-        </w:rPr>
-        <w:t xml:space="preserve"> basada en la web, control de acceso y varias funciones de colaboración. Si Git es el corazón, </w:t>
-      </w:r>
-      <w:proofErr w:type="gramStart"/>
-      <w:r>
-        <w:rPr>
-          <w:rFonts w:ascii="Arial" w:hAnsi="Arial" w:cs="Arial"/>
-          <w:sz w:val="24"/>
-          <w:szCs w:val="24"/>
-        </w:rPr>
-        <w:t>Hub</w:t>
-      </w:r>
-      <w:proofErr w:type="gramEnd"/>
-      <w:r>
-        <w:rPr>
-          <w:rFonts w:ascii="Arial" w:hAnsi="Arial" w:cs="Arial"/>
-          <w:sz w:val="24"/>
-          <w:szCs w:val="24"/>
-        </w:rPr>
-        <w:t xml:space="preserve"> es como su alma, es lo que convierte una línea de comandos Git en la red social más grande para desarrolladores.</w:t>
+        <w:t>pero agrega muchas características propias como interfaz gráfica basada en la web, control de acceso y varias funciones de colaboración. Si Git es el corazón, Hub es como su alma, es lo que convierte una línea de comandos Git en la red social más grande para desarrolladores.</w:t>
       </w:r>
     </w:p>
     <w:p>

</xml_diff>